<commit_message>
Added a space for testing
</commit_message>
<xml_diff>
--- a/AutomatedTest/Sections/6.3.4 Sikuli.docx
+++ b/AutomatedTest/Sections/6.3.4 Sikuli.docx
@@ -34,13 +34,8 @@
       <w:pPr>
         <w:pStyle w:val="NoSpacing"/>
       </w:pPr>
-      <w:proofErr w:type="spellStart"/>
-      <w:r>
-        <w:t>Sikuli’s</w:t>
-      </w:r>
-      <w:proofErr w:type="spellEnd"/>
-      <w:r>
-        <w:t xml:space="preserve"> s</w:t>
+      <w:r>
+        <w:t>Sikuli’s s</w:t>
       </w:r>
       <w:r>
         <w:t>c</w:t>
@@ -64,81 +59,28 @@
         <w:t xml:space="preserve">It must be noted that </w:t>
       </w:r>
       <w:r>
-        <w:t xml:space="preserve">the version of Python used in </w:t>
-      </w:r>
-      <w:proofErr w:type="spellStart"/>
-      <w:r>
-        <w:t>Sikuli</w:t>
-      </w:r>
-      <w:proofErr w:type="spellEnd"/>
-      <w:r>
-        <w:t xml:space="preserve"> is not based on the standard Python interpreter, C-Python, but instead is based on the </w:t>
-      </w:r>
-      <w:proofErr w:type="spellStart"/>
-      <w:r>
-        <w:t>Jython</w:t>
-      </w:r>
-      <w:proofErr w:type="spellEnd"/>
-      <w:r>
-        <w:t xml:space="preserve"> interpreter.  </w:t>
-      </w:r>
-      <w:proofErr w:type="spellStart"/>
-      <w:r>
-        <w:t>Jython</w:t>
-      </w:r>
-      <w:proofErr w:type="spellEnd"/>
-      <w:r>
-        <w:t xml:space="preserve"> is an implementation of the Python language for the Java </w:t>
+        <w:t xml:space="preserve">the version of Python used in Sikuli is not based on the standard Python interpreter, C-Python, but instead is based on the Jython interpreter.  </w:t>
+      </w:r>
+      <w:r>
+        <w:t xml:space="preserve">Jython is an implementation of the Python language for the Java </w:t>
       </w:r>
       <w:r>
         <w:t xml:space="preserve">platform.  </w:t>
       </w:r>
       <w:r>
-        <w:t>This means that user written or Open Source supplied Python/</w:t>
-      </w:r>
-      <w:proofErr w:type="spellStart"/>
-      <w:r>
-        <w:t>Jython</w:t>
-      </w:r>
-      <w:proofErr w:type="spellEnd"/>
-      <w:r>
-        <w:t xml:space="preserve"> modules will run if they are supported by </w:t>
-      </w:r>
-      <w:proofErr w:type="spellStart"/>
-      <w:r>
-        <w:t>Jython</w:t>
-      </w:r>
-      <w:proofErr w:type="spellEnd"/>
-      <w:r>
-        <w:t xml:space="preserve"> 2.5.1 (as of this writing).  If any code references the </w:t>
+        <w:t xml:space="preserve">This means that user written or Open Source supplied Python/Jython modules will run if they are supported by Jython 2.5.1 (as of this writing).  If any code references the </w:t>
       </w:r>
       <w:r>
         <w:t>C-type interface (inline C code and/or direct acc</w:t>
       </w:r>
       <w:r>
-        <w:t xml:space="preserve">ess to C/C++ libraries) then that code will not run in </w:t>
-      </w:r>
-      <w:proofErr w:type="spellStart"/>
-      <w:r>
-        <w:t>Sikuli</w:t>
-      </w:r>
-      <w:proofErr w:type="spellEnd"/>
-      <w:r>
-        <w:t xml:space="preserve"> </w:t>
+        <w:t xml:space="preserve">ess to C/C++ libraries) then that code will not run in Sikuli </w:t>
       </w:r>
       <w:r>
         <w:t xml:space="preserve">because </w:t>
       </w:r>
       <w:r>
-        <w:t xml:space="preserve">it is not supported by </w:t>
-      </w:r>
-      <w:proofErr w:type="spellStart"/>
-      <w:r>
-        <w:t>Jython</w:t>
-      </w:r>
-      <w:proofErr w:type="spellEnd"/>
-      <w:r>
-        <w:t>.</w:t>
+        <w:t>it is not supported by Jython.</w:t>
       </w:r>
       <w:r>
         <w:t xml:space="preserve">  </w:t>
@@ -209,69 +151,54 @@
       <w:pPr>
         <w:pStyle w:val="NoSpacing"/>
       </w:pPr>
-      <w:proofErr w:type="spellStart"/>
+      <w:r>
+        <w:t xml:space="preserve">Sikuli </w:t>
+      </w:r>
+      <w:r>
+        <w:t>handles functio</w:t>
+      </w:r>
+      <w:r>
+        <w:t>ns and sub-tests like any typical high level Object Oriented language</w:t>
+      </w:r>
+      <w:r>
+        <w:t xml:space="preserve">.  See the next section for more details.  </w:t>
+      </w:r>
+    </w:p>
+    <w:p>
+      <w:pPr>
+        <w:pStyle w:val="Heading5"/>
+      </w:pPr>
+      <w:bookmarkStart w:id="3" w:name="_Toc380582919"/>
+      <w:r>
+        <w:t>Object Oriented Capability</w:t>
+      </w:r>
+      <w:bookmarkEnd w:id="3"/>
+      <w:r>
+        <w:t xml:space="preserve"> </w:t>
+      </w:r>
+    </w:p>
+    <w:p>
+      <w:pPr>
+        <w:pStyle w:val="NoSpacing"/>
+      </w:pPr>
+      <w:r>
+        <w:t xml:space="preserve">Because </w:t>
+      </w:r>
+      <w:r>
+        <w:t>the</w:t>
+      </w:r>
+      <w:r>
+        <w:t xml:space="preserve"> language for Sikuli </w:t>
+      </w:r>
+      <w:r>
+        <w:t xml:space="preserve">automated test scripts </w:t>
+      </w:r>
+      <w:r>
+        <w:t xml:space="preserve">is Python, </w:t>
+      </w:r>
       <w:r>
         <w:t>Sikuli</w:t>
       </w:r>
-      <w:proofErr w:type="spellEnd"/>
-      <w:r>
-        <w:t xml:space="preserve"> </w:t>
-      </w:r>
-      <w:r>
-        <w:t>handles functio</w:t>
-      </w:r>
-      <w:r>
-        <w:t>ns and sub-tests like any typical high level Object Oriented language</w:t>
-      </w:r>
-      <w:r>
-        <w:t xml:space="preserve">.  See the next section for more details.  </w:t>
-      </w:r>
-    </w:p>
-    <w:p>
-      <w:pPr>
-        <w:pStyle w:val="Heading5"/>
-      </w:pPr>
-      <w:bookmarkStart w:id="3" w:name="_Toc380582919"/>
-      <w:r>
-        <w:t>Object Oriented Capability</w:t>
-      </w:r>
-      <w:bookmarkEnd w:id="3"/>
-      <w:r>
-        <w:t xml:space="preserve"> </w:t>
-      </w:r>
-    </w:p>
-    <w:p>
-      <w:pPr>
-        <w:pStyle w:val="NoSpacing"/>
-      </w:pPr>
-      <w:r>
-        <w:t xml:space="preserve">Because </w:t>
-      </w:r>
-      <w:r>
-        <w:t>the</w:t>
-      </w:r>
-      <w:r>
-        <w:t xml:space="preserve"> language for </w:t>
-      </w:r>
-      <w:proofErr w:type="spellStart"/>
-      <w:r>
-        <w:t>Sikuli</w:t>
-      </w:r>
-      <w:proofErr w:type="spellEnd"/>
-      <w:r>
-        <w:t xml:space="preserve"> </w:t>
-      </w:r>
-      <w:r>
-        <w:t xml:space="preserve">automated test scripts </w:t>
-      </w:r>
-      <w:r>
-        <w:t xml:space="preserve">is Python, </w:t>
-      </w:r>
-      <w:proofErr w:type="spellStart"/>
-      <w:r>
-        <w:t>Sikuli</w:t>
-      </w:r>
-      <w:proofErr w:type="spellEnd"/>
       <w:r>
         <w:t xml:space="preserve"> scripts</w:t>
       </w:r>
@@ -338,13 +265,8 @@
       <w:pPr>
         <w:pStyle w:val="NoSpacing"/>
       </w:pPr>
-      <w:proofErr w:type="spellStart"/>
-      <w:r>
-        <w:t>Sikuli’s</w:t>
-      </w:r>
-      <w:proofErr w:type="spellEnd"/>
-      <w:r>
-        <w:t xml:space="preserve"> IDE is rather </w:t>
+      <w:r>
+        <w:t xml:space="preserve">Sikuli’s IDE is rather </w:t>
       </w:r>
       <w:r>
         <w:t>sparse</w:t>
@@ -388,13 +310,8 @@
           <w:numId w:val="4"/>
         </w:numPr>
       </w:pPr>
-      <w:proofErr w:type="spellStart"/>
-      <w:r>
-        <w:t>Sikuli</w:t>
-      </w:r>
-      <w:proofErr w:type="spellEnd"/>
-      <w:r>
-        <w:t xml:space="preserve"> IDE Preferences - </w:t>
+      <w:r>
+        <w:t xml:space="preserve">Sikuli IDE Preferences - </w:t>
       </w:r>
       <w:r>
         <w:t xml:space="preserve">The first problem relates to directory preferences where captured images and scripts are stored.  If this directory is not set </w:t>
@@ -406,15 +323,7 @@
         <w:t>prior</w:t>
       </w:r>
       <w:r>
-        <w:t xml:space="preserve"> to attempting to save the scripts and images, the </w:t>
-      </w:r>
-      <w:proofErr w:type="spellStart"/>
-      <w:r>
-        <w:t>Sikuli</w:t>
-      </w:r>
-      <w:proofErr w:type="spellEnd"/>
-      <w:r>
-        <w:t xml:space="preserve"> IDE will not properly save the data.  </w:t>
+        <w:t xml:space="preserve"> to attempting to save the scripts and images, the Sikuli IDE will not properly save the data.  </w:t>
       </w:r>
     </w:p>
     <w:p>
@@ -425,13 +334,8 @@
           <w:numId w:val="4"/>
         </w:numPr>
       </w:pPr>
-      <w:proofErr w:type="spellStart"/>
-      <w:r>
-        <w:t>Sikuli</w:t>
-      </w:r>
-      <w:proofErr w:type="spellEnd"/>
-      <w:r>
-        <w:t xml:space="preserve">/Java Environment </w:t>
+      <w:r>
+        <w:t xml:space="preserve">Sikuli/Java Environment </w:t>
       </w:r>
       <w:r>
         <w:t xml:space="preserve">- </w:t>
@@ -443,15 +347,7 @@
         <w:t>running</w:t>
       </w:r>
       <w:r>
-        <w:t xml:space="preserve">.  If you are sure a simple </w:t>
-      </w:r>
-      <w:proofErr w:type="spellStart"/>
-      <w:r>
-        <w:t>Xterm</w:t>
-      </w:r>
-      <w:proofErr w:type="spellEnd"/>
-      <w:r>
-        <w:t xml:space="preserve"> can be displayed</w:t>
+        <w:t>.  If you are sure a simple Xterm can be displayed</w:t>
       </w:r>
       <w:r>
         <w:t xml:space="preserve"> from the command line</w:t>
@@ -469,69 +365,13 @@
         <w:t xml:space="preserve">automatically </w:t>
       </w:r>
       <w:r>
-        <w:t xml:space="preserve">created by the </w:t>
-      </w:r>
-      <w:proofErr w:type="spellStart"/>
-      <w:r>
-        <w:t>Sikuli</w:t>
-      </w:r>
-      <w:proofErr w:type="spellEnd"/>
-      <w:r>
-        <w:t xml:space="preserve"> IDE.  When the </w:t>
-      </w:r>
-      <w:proofErr w:type="spellStart"/>
-      <w:r>
-        <w:t>Sikuli</w:t>
-      </w:r>
-      <w:proofErr w:type="spellEnd"/>
-      <w:r>
-        <w:t xml:space="preserve"> IDE runs, it creates and updates a preferences file in ~</w:t>
-      </w:r>
-      <w:proofErr w:type="spellStart"/>
-      <w:r>
-        <w:t>your_home</w:t>
-      </w:r>
-      <w:proofErr w:type="spellEnd"/>
-      <w:r>
-        <w:t>/.java/.</w:t>
-      </w:r>
-      <w:proofErr w:type="spellStart"/>
-      <w:r>
-        <w:t>us</w:t>
-      </w:r>
-      <w:r>
-        <w:t>erPrefs</w:t>
-      </w:r>
-      <w:proofErr w:type="spellEnd"/>
-      <w:r>
-        <w:t>/org/</w:t>
-      </w:r>
-      <w:proofErr w:type="spellStart"/>
-      <w:r>
-        <w:t>sikuli</w:t>
-      </w:r>
-      <w:proofErr w:type="spellEnd"/>
-      <w:r>
-        <w:t xml:space="preserve">/ide/pref.xml </w:t>
-      </w:r>
-      <w:r>
-        <w:t>(pay attention to the “.” in .java and .</w:t>
-      </w:r>
-      <w:proofErr w:type="spellStart"/>
-      <w:r>
-        <w:t>userPrefs</w:t>
-      </w:r>
-      <w:proofErr w:type="spellEnd"/>
-      <w:r>
-        <w:t xml:space="preserve">).  If the </w:t>
-      </w:r>
-      <w:proofErr w:type="spellStart"/>
-      <w:r>
-        <w:t>Sikuli</w:t>
-      </w:r>
-      <w:proofErr w:type="spellEnd"/>
-      <w:r>
-        <w:t xml:space="preserve"> IDE is </w:t>
+        <w:t>created by the Sikuli IDE.  When the Sikuli IDE runs, it creates and updates a preferences file in ~your_home/.java/.us</w:t>
+      </w:r>
+      <w:r>
+        <w:t xml:space="preserve">erPrefs/org/sikuli/ide/pref.xml </w:t>
+      </w:r>
+      <w:r>
+        <w:t xml:space="preserve">(pay attention to the “.” in .java and .userPrefs).  If the Sikuli IDE is </w:t>
       </w:r>
       <w:r>
         <w:t>not displaying or running</w:t>
@@ -543,32 +383,16 @@
         <w:t xml:space="preserve">pref.xml </w:t>
       </w:r>
       <w:r>
-        <w:t xml:space="preserve">file, and rerunning the </w:t>
-      </w:r>
-      <w:proofErr w:type="spellStart"/>
-      <w:r>
-        <w:t>Sikuli</w:t>
-      </w:r>
-      <w:proofErr w:type="spellEnd"/>
-      <w:r>
-        <w:t xml:space="preserve"> IDE.</w:t>
+        <w:t>file, and rerunning the Sikuli IDE.</w:t>
       </w:r>
       <w:r>
         <w:t xml:space="preserve">  If that doesn’t fix the </w:t>
       </w:r>
       <w:r>
-        <w:t xml:space="preserve">problem then delete the entire </w:t>
-      </w:r>
-      <w:proofErr w:type="spellStart"/>
-      <w:r>
-        <w:t>S</w:t>
-      </w:r>
-      <w:r>
-        <w:t>ikuli</w:t>
-      </w:r>
-      <w:proofErr w:type="spellEnd"/>
-      <w:r>
-        <w:t xml:space="preserve"> directory from that path.  </w:t>
+        <w:t>problem then delete the entire S</w:t>
+      </w:r>
+      <w:r>
+        <w:t xml:space="preserve">ikuli directory from that path.  </w:t>
       </w:r>
       <w:r>
         <w:t xml:space="preserve">That </w:t>
@@ -587,262 +411,207 @@
         <w:t>y must be set agai</w:t>
       </w:r>
       <w:r>
-        <w:t xml:space="preserve">n before saving any </w:t>
-      </w:r>
-      <w:proofErr w:type="spellStart"/>
+        <w:t xml:space="preserve">n before saving any Sikuli scripts.  </w:t>
+      </w:r>
+    </w:p>
+    <w:p>
+      <w:pPr>
+        <w:pStyle w:val="Heading5"/>
+      </w:pPr>
+      <w:bookmarkStart w:id="6" w:name="_Toc380582922"/>
+      <w:r>
+        <w:t>Time to Create Common Scenario</w:t>
+      </w:r>
+      <w:bookmarkEnd w:id="6"/>
+    </w:p>
+    <w:p>
+      <w:pPr>
+        <w:pStyle w:val="Heading5"/>
+      </w:pPr>
+      <w:bookmarkStart w:id="7" w:name="_Toc380582923"/>
+      <w:r>
+        <w:t>Time to Execute Common Scenario</w:t>
+      </w:r>
+      <w:bookmarkEnd w:id="7"/>
+    </w:p>
+    <w:p>
+      <w:pPr>
+        <w:pStyle w:val="Heading4"/>
+      </w:pPr>
+      <w:bookmarkStart w:id="8" w:name="_Toc380582924"/>
+      <w:r>
+        <w:t xml:space="preserve">SUT Interaction </w:t>
+      </w:r>
+      <w:r>
+        <w:t>and Performance</w:t>
+      </w:r>
+      <w:bookmarkEnd w:id="8"/>
+    </w:p>
+    <w:p>
+      <w:pPr>
+        <w:pStyle w:val="Heading5"/>
+      </w:pPr>
+      <w:bookmarkStart w:id="9" w:name="_Toc380582925"/>
+      <w:r>
+        <w:t>Image Capture and Scan</w:t>
+      </w:r>
+      <w:bookmarkEnd w:id="9"/>
+    </w:p>
+    <w:p>
+      <w:r>
+        <w:t xml:space="preserve">As with the other tools, images are captured from the system under test using the mouse to click and drag a “rubber band” around the desired image.  Images are saved in the </w:t>
+      </w:r>
+      <w:r>
+        <w:t xml:space="preserve">user defined </w:t>
+      </w:r>
+      <w:r>
+        <w:t>Sikuli directory structure</w:t>
+      </w:r>
+      <w:r>
+        <w:t xml:space="preserve"> as portabl</w:t>
+      </w:r>
+      <w:r>
+        <w:t xml:space="preserve">e network graphics (png) files and the IDE allows for these files to be saved using descriptive names.  </w:t>
+      </w:r>
+      <w:r>
+        <w:t xml:space="preserve">And as with the other tools, there are capabilities to limit the search to a specific region on the screen, and to choose a “click point” so that the center of the </w:t>
+      </w:r>
+      <w:r>
+        <w:t>matched</w:t>
+      </w:r>
+      <w:r>
+        <w:t xml:space="preserve"> image is not the only place </w:t>
+      </w:r>
+      <w:r>
+        <w:t>where</w:t>
+      </w:r>
+      <w:r>
+        <w:t xml:space="preserve"> the mo</w:t>
+      </w:r>
+      <w:r>
+        <w:t>use may</w:t>
+      </w:r>
+      <w:r>
+        <w:t xml:space="preserve"> click.  This is useful for instance when trying to find the correct “File” menu when there may be several visible on a screen at one time.  </w:t>
+      </w:r>
+    </w:p>
+    <w:p>
+      <w:pPr>
+        <w:pStyle w:val="NoSpacing"/>
+      </w:pPr>
+      <w:r>
+        <w:t xml:space="preserve">The Sikuli IDE also </w:t>
+      </w:r>
+      <w:r>
+        <w:t>has</w:t>
+      </w:r>
+      <w:r>
+        <w:t xml:space="preserve"> a “Matching Preview” view.  When activated this provides a snapshot of the currently displayed screen and allows the script writer, during script development, to determine if the captured image is found once, more than once, or not at all.  It also allows for tuning of the match sensitivity, </w:t>
+      </w:r>
+      <w:r>
+        <w:t xml:space="preserve">making </w:t>
+      </w:r>
+      <w:r>
+        <w:t xml:space="preserve">the algorithm </w:t>
+      </w:r>
+      <w:r>
+        <w:t xml:space="preserve">more or less stringent.  </w:t>
+      </w:r>
+    </w:p>
+    <w:p>
+      <w:pPr>
+        <w:pStyle w:val="Heading5"/>
+      </w:pPr>
+      <w:bookmarkStart w:id="10" w:name="_Toc380582926"/>
+      <w:r>
+        <w:t>Optical Character Recognition</w:t>
+      </w:r>
+      <w:bookmarkEnd w:id="10"/>
+    </w:p>
+    <w:p>
+      <w:pPr>
+        <w:pStyle w:val="Heading4"/>
+      </w:pPr>
+      <w:bookmarkStart w:id="11" w:name="_Toc380582927"/>
+      <w:r>
+        <w:t>Collaboration</w:t>
+      </w:r>
+      <w:bookmarkEnd w:id="11"/>
+    </w:p>
+    <w:p>
+      <w:pPr>
+        <w:pStyle w:val="NoSpacing"/>
+      </w:pPr>
       <w:r>
         <w:t>Sikuli</w:t>
       </w:r>
-      <w:proofErr w:type="spellEnd"/>
-      <w:r>
-        <w:t xml:space="preserve"> scripts.  </w:t>
-      </w:r>
+      <w:r>
+        <w:t>’s IDE</w:t>
+      </w:r>
+      <w:r>
+        <w:t xml:space="preserve"> </w:t>
+      </w:r>
+      <w:r>
+        <w:t xml:space="preserve">generates an organized directory structure with user provided file names, and all lend themselves well to a source control system. </w:t>
+      </w:r>
+    </w:p>
+    <w:p>
+      <w:pPr>
+        <w:pStyle w:val="NoSpacing"/>
+      </w:pPr>
+    </w:p>
+    <w:p>
+      <w:pPr>
+        <w:pStyle w:val="Heading4"/>
+      </w:pPr>
+      <w:bookmarkStart w:id="12" w:name="_Toc380582928"/>
+      <w:r>
+        <w:t>Other</w:t>
+      </w:r>
+      <w:bookmarkEnd w:id="12"/>
     </w:p>
     <w:p>
       <w:pPr>
         <w:pStyle w:val="Heading5"/>
       </w:pPr>
-      <w:bookmarkStart w:id="6" w:name="_Toc380582922"/>
-      <w:r>
-        <w:t>Time to Create Common Scenario</w:t>
-      </w:r>
-      <w:bookmarkEnd w:id="6"/>
+      <w:bookmarkStart w:id="13" w:name="_Toc380582929"/>
+      <w:r>
+        <w:t>Linking Requirements to Test Steps</w:t>
+      </w:r>
+      <w:bookmarkEnd w:id="13"/>
+    </w:p>
+    <w:p>
+      <w:pPr>
+        <w:pStyle w:val="NoSpacing"/>
+      </w:pPr>
+      <w:r>
+        <w:t xml:space="preserve">This capability is not available </w:t>
+      </w:r>
+      <w:r>
+        <w:t>in Sikuli.</w:t>
+      </w:r>
     </w:p>
     <w:p>
       <w:pPr>
         <w:pStyle w:val="Heading5"/>
       </w:pPr>
-      <w:bookmarkStart w:id="7" w:name="_Toc380582923"/>
-      <w:r>
-        <w:t>Time to Execute Common Scenario</w:t>
-      </w:r>
-      <w:bookmarkEnd w:id="7"/>
-    </w:p>
-    <w:p>
-      <w:pPr>
-        <w:pStyle w:val="Heading4"/>
-      </w:pPr>
-      <w:bookmarkStart w:id="8" w:name="_Toc380582924"/>
-      <w:r>
-        <w:t xml:space="preserve">SUT Interaction </w:t>
-      </w:r>
-      <w:r>
-        <w:t>and Performance</w:t>
-      </w:r>
-      <w:bookmarkEnd w:id="8"/>
-    </w:p>
-    <w:p>
-      <w:pPr>
-        <w:pStyle w:val="Heading5"/>
-      </w:pPr>
-      <w:bookmarkStart w:id="9" w:name="_Toc380582925"/>
-      <w:r>
-        <w:t>Image Capture and Scan</w:t>
-      </w:r>
-      <w:bookmarkEnd w:id="9"/>
-    </w:p>
-    <w:p>
-      <w:r>
-        <w:t xml:space="preserve">As with the other tools, images are captured from the system under test using the mouse to click and drag a “rubber band” around the desired image.  Images are saved in the </w:t>
-      </w:r>
-      <w:r>
-        <w:t xml:space="preserve">user defined </w:t>
-      </w:r>
-      <w:proofErr w:type="spellStart"/>
-      <w:r>
-        <w:t>Sikuli</w:t>
-      </w:r>
-      <w:proofErr w:type="spellEnd"/>
-      <w:r>
-        <w:t xml:space="preserve"> directory structure</w:t>
-      </w:r>
-      <w:r>
-        <w:t xml:space="preserve"> as portabl</w:t>
-      </w:r>
-      <w:r>
-        <w:t>e network graphics (</w:t>
-      </w:r>
-      <w:proofErr w:type="spellStart"/>
-      <w:r>
-        <w:t>png</w:t>
-      </w:r>
-      <w:proofErr w:type="spellEnd"/>
-      <w:r>
-        <w:t xml:space="preserve">) files and the IDE allows for these files to be saved using descriptive names.  </w:t>
-      </w:r>
-      <w:r>
-        <w:t xml:space="preserve">And as with the other tools, there are capabilities to limit the search to a specific region on the screen, and to choose a “click point” so that the center of the </w:t>
-      </w:r>
-      <w:r>
-        <w:t>matched</w:t>
-      </w:r>
-      <w:r>
-        <w:t xml:space="preserve"> image is not the only place </w:t>
-      </w:r>
-      <w:r>
-        <w:t>where</w:t>
-      </w:r>
-      <w:r>
-        <w:t xml:space="preserve"> the mo</w:t>
-      </w:r>
-      <w:r>
-        <w:t>use may</w:t>
-      </w:r>
-      <w:r>
-        <w:t xml:space="preserve"> click.  This is useful for instance when trying to find the correct “File” menu when there may be several visible on a screen at one time.  </w:t>
-      </w:r>
+      <w:bookmarkStart w:id="14" w:name="_Toc380582930"/>
+      <w:r>
+        <w:t>Test Execution Reporting Capabilities</w:t>
+      </w:r>
+      <w:bookmarkEnd w:id="14"/>
     </w:p>
     <w:p>
       <w:pPr>
         <w:pStyle w:val="NoSpacing"/>
       </w:pPr>
       <w:r>
-        <w:t xml:space="preserve">The </w:t>
-      </w:r>
-      <w:proofErr w:type="spellStart"/>
-      <w:r>
-        <w:t>Sikuli</w:t>
-      </w:r>
-      <w:proofErr w:type="spellEnd"/>
-      <w:r>
-        <w:t xml:space="preserve"> IDE also </w:t>
-      </w:r>
-      <w:r>
-        <w:t>has</w:t>
-      </w:r>
-      <w:r>
-        <w:t xml:space="preserve"> a “Matching Preview” view.  When activated this provides a snapshot of the currently displayed screen and allows the script writer, during script development, to determine if the captured image is found once, more than once, or not at all.  It also allows for tuning of the match sensitivity, </w:t>
-      </w:r>
-      <w:r>
-        <w:t xml:space="preserve">making </w:t>
-      </w:r>
-      <w:r>
-        <w:t xml:space="preserve">the algorithm </w:t>
-      </w:r>
-      <w:r>
-        <w:t xml:space="preserve">more or less stringent.  </w:t>
-      </w:r>
-    </w:p>
-    <w:p>
-      <w:pPr>
-        <w:pStyle w:val="Heading5"/>
-      </w:pPr>
-      <w:bookmarkStart w:id="10" w:name="_Toc380582926"/>
-      <w:r>
-        <w:t>Optical Character Recognition</w:t>
-      </w:r>
-      <w:bookmarkEnd w:id="10"/>
-    </w:p>
-    <w:p>
-      <w:pPr>
-        <w:pStyle w:val="Heading4"/>
-      </w:pPr>
-      <w:bookmarkStart w:id="11" w:name="_Toc380582927"/>
-      <w:r>
-        <w:t>Collaboration</w:t>
-      </w:r>
-      <w:bookmarkEnd w:id="11"/>
-    </w:p>
-    <w:p>
-      <w:pPr>
-        <w:pStyle w:val="NoSpacing"/>
-      </w:pPr>
-      <w:proofErr w:type="spellStart"/>
-      <w:r>
-        <w:t>Sikuli</w:t>
-      </w:r>
-      <w:r>
-        <w:t>’s</w:t>
-      </w:r>
-      <w:proofErr w:type="spellEnd"/>
-      <w:r>
-        <w:t xml:space="preserve"> IDE</w:t>
+        <w:t>Sikuli’s test execution and reporting capabilities are the weakest among the evaluated tools.  When running a test script, the Sikuli IDE closes its window before the script executes.  After several seconds of</w:t>
       </w:r>
       <w:r>
         <w:t xml:space="preserve"> </w:t>
       </w:r>
       <w:r>
-        <w:t xml:space="preserve">generates an organized directory structure with user provided file names, and all lend themselves well to a source control system. </w:t>
-      </w:r>
-    </w:p>
-    <w:p>
-      <w:pPr>
-        <w:pStyle w:val="NoSpacing"/>
-      </w:pPr>
-    </w:p>
-    <w:p>
-      <w:pPr>
-        <w:pStyle w:val="Heading4"/>
-      </w:pPr>
-      <w:bookmarkStart w:id="12" w:name="_Toc380582928"/>
-      <w:r>
-        <w:t>Other</w:t>
-      </w:r>
-      <w:bookmarkEnd w:id="12"/>
-    </w:p>
-    <w:p>
-      <w:pPr>
-        <w:pStyle w:val="Heading5"/>
-      </w:pPr>
-      <w:bookmarkStart w:id="13" w:name="_Toc380582929"/>
-      <w:r>
-        <w:t>Linking Requirements to Test Steps</w:t>
-      </w:r>
-      <w:bookmarkEnd w:id="13"/>
-    </w:p>
-    <w:p>
-      <w:pPr>
-        <w:pStyle w:val="NoSpacing"/>
-      </w:pPr>
-      <w:r>
-        <w:t xml:space="preserve">This capability is not available </w:t>
-      </w:r>
-      <w:r>
-        <w:t xml:space="preserve">in </w:t>
-      </w:r>
-      <w:proofErr w:type="spellStart"/>
-      <w:r>
-        <w:t>Sikuli</w:t>
-      </w:r>
-      <w:proofErr w:type="spellEnd"/>
-      <w:r>
-        <w:t>.</w:t>
-      </w:r>
-    </w:p>
-    <w:p>
-      <w:pPr>
-        <w:pStyle w:val="Heading5"/>
-      </w:pPr>
-      <w:bookmarkStart w:id="14" w:name="_Toc380582930"/>
-      <w:r>
-        <w:t>Test Execution Reporting Capabilities</w:t>
-      </w:r>
-      <w:bookmarkEnd w:id="14"/>
-    </w:p>
-    <w:p>
-      <w:pPr>
-        <w:pStyle w:val="NoSpacing"/>
-      </w:pPr>
-      <w:proofErr w:type="spellStart"/>
-      <w:r>
-        <w:t>Sikuli’s</w:t>
-      </w:r>
-      <w:proofErr w:type="spellEnd"/>
-      <w:r>
-        <w:t xml:space="preserve"> test execution and reporting capabilities are the weakest among the evaluated tools.  When running a test script, the </w:t>
-      </w:r>
-      <w:proofErr w:type="spellStart"/>
-      <w:r>
-        <w:t>Sikuli</w:t>
-      </w:r>
-      <w:proofErr w:type="spellEnd"/>
-      <w:r>
-        <w:t xml:space="preserve"> IDE closes its window before the script executes.  After several seconds of</w:t>
-      </w:r>
-      <w:r>
-        <w:t xml:space="preserve"> </w:t>
-      </w:r>
-      <w:r>
         <w:t xml:space="preserve">inactivity, and </w:t>
       </w:r>
       <w:r>
@@ -854,12 +623,15 @@
       </w:r>
       <w:r>
         <w:t xml:space="preserve">there is another period of inactivity and the IDE is redisplayed.  </w:t>
+      </w:r>
+      <w:r>
+        <w:t xml:space="preserve">The problem is there appears to be no capability to pause or interrupt a running script, or to debug it.  The script simply stops and reports either the line or function that failed.  </w:t>
+      </w:r>
+      <w:r>
+        <w:t xml:space="preserve">  </w:t>
       </w:r>
       <w:bookmarkStart w:id="16" w:name="_GoBack"/>
       <w:bookmarkEnd w:id="16"/>
-      <w:r>
-        <w:t xml:space="preserve">The problem is there appears to be no capability to pause or interrupt a running script, or to debug it.  The script simply stops and reports either the line or function that failed.  </w:t>
-      </w:r>
     </w:p>
     <w:p>
       <w:pPr>
@@ -893,13 +665,8 @@
       <w:pPr>
         <w:pStyle w:val="NoSpacing"/>
       </w:pPr>
-      <w:proofErr w:type="spellStart"/>
-      <w:r>
-        <w:t>Sikuli</w:t>
-      </w:r>
-      <w:proofErr w:type="spellEnd"/>
-      <w:r>
-        <w:t xml:space="preserve"> is Open Source and uses the MIT license.</w:t>
+      <w:r>
+        <w:t>Sikuli is Open Source and uses the MIT license.</w:t>
       </w:r>
     </w:p>
     <w:sectPr>
@@ -2994,7 +2761,7 @@
 </file>
 
 <file path=customXml/itemProps1.xml><?xml version="1.0" encoding="utf-8"?>
-<ds:datastoreItem xmlns:ds="http://schemas.openxmlformats.org/officeDocument/2006/customXml" ds:itemID="{F6E71442-E666-409F-947A-8542E87686D2}">
+<ds:datastoreItem xmlns:ds="http://schemas.openxmlformats.org/officeDocument/2006/customXml" ds:itemID="{2417B6B2-73A0-45C0-918E-3BEEE0248DF3}">
   <ds:schemaRefs>
     <ds:schemaRef ds:uri="http://schemas.openxmlformats.org/officeDocument/2006/bibliography"/>
   </ds:schemaRefs>

</xml_diff>